<commit_message>
Updated the user manual, removed a redundant word autosave file
</commit_message>
<xml_diff>
--- a/doc/G03-WA.docx
+++ b/doc/G03-WA.docx
@@ -10,6 +10,7 @@
           <w:docPartUnique/>
         </w:docPartObj>
       </w:sdtPr>
+      <w:sdtEndPr/>
       <w:sdtContent>
         <w:p/>
         <w:p>
@@ -108,6 +109,7 @@
                                     <w:dataBinding w:prefixMappings="xmlns:ns0='http://purl.org/dc/elements/1.1/' xmlns:ns1='http://schemas.openxmlformats.org/package/2006/metadata/core-properties' " w:xpath="/ns1:coreProperties[1]/ns0:title[1]" w:storeItemID="{6C3C8BC8-F283-45AE-878A-BAB7291924A1}"/>
                                     <w:text/>
                                   </w:sdtPr>
+                                  <w:sdtEndPr/>
                                   <w:sdtContent>
                                     <w:r>
                                       <w:rPr>
@@ -152,6 +154,7 @@
                                   <w:dataBinding w:prefixMappings="xmlns:ns0='http://purl.org/dc/elements/1.1/' xmlns:ns1='http://schemas.openxmlformats.org/package/2006/metadata/core-properties' " w:xpath="/ns1:coreProperties[1]/ns0:subject[1]" w:storeItemID="{6C3C8BC8-F283-45AE-878A-BAB7291924A1}"/>
                                   <w:text/>
                                 </w:sdtPr>
+                                <w:sdtEndPr/>
                                 <w:sdtContent>
                                   <w:p>
                                     <w:pPr>
@@ -228,6 +231,7 @@
                               <w:dataBinding w:prefixMappings="xmlns:ns0='http://purl.org/dc/elements/1.1/' xmlns:ns1='http://schemas.openxmlformats.org/package/2006/metadata/core-properties' " w:xpath="/ns1:coreProperties[1]/ns0:title[1]" w:storeItemID="{6C3C8BC8-F283-45AE-878A-BAB7291924A1}"/>
                               <w:text/>
                             </w:sdtPr>
+                            <w:sdtEndPr/>
                             <w:sdtContent>
                               <w:r>
                                 <w:rPr>
@@ -272,6 +276,7 @@
                             <w:dataBinding w:prefixMappings="xmlns:ns0='http://purl.org/dc/elements/1.1/' xmlns:ns1='http://schemas.openxmlformats.org/package/2006/metadata/core-properties' " w:xpath="/ns1:coreProperties[1]/ns0:subject[1]" w:storeItemID="{6C3C8BC8-F283-45AE-878A-BAB7291924A1}"/>
                             <w:text/>
                           </w:sdtPr>
+                          <w:sdtEndPr/>
                           <w:sdtContent>
                             <w:p>
                               <w:pPr>
@@ -836,6 +841,61 @@
       </w:r>
     </w:p>
     <w:p>
+      <w:r>
+        <w:rPr>
+          <w:noProof/>
+        </w:rPr>
+        <w:drawing>
+          <wp:inline distT="0" distB="0" distL="0" distR="0" wp14:anchorId="4F9D375C" wp14:editId="5D61AE12">
+            <wp:extent cx="1760621" cy="512064"/>
+            <wp:effectExtent l="0" t="0" r="0" b="2540"/>
+            <wp:docPr id="7" name="Kuva 7"/>
+            <wp:cNvGraphicFramePr>
+              <a:graphicFrameLocks xmlns:a="http://schemas.openxmlformats.org/drawingml/2006/main" noChangeAspect="1"/>
+            </wp:cNvGraphicFramePr>
+            <a:graphic xmlns:a="http://schemas.openxmlformats.org/drawingml/2006/main">
+              <a:graphicData uri="http://schemas.openxmlformats.org/drawingml/2006/picture">
+                <pic:pic xmlns:pic="http://schemas.openxmlformats.org/drawingml/2006/picture">
+                  <pic:nvPicPr>
+                    <pic:cNvPr id="0" name="Picture 7"/>
+                    <pic:cNvPicPr>
+                      <a:picLocks noChangeAspect="1" noChangeArrowheads="1"/>
+                    </pic:cNvPicPr>
+                  </pic:nvPicPr>
+                  <pic:blipFill>
+                    <a:blip r:embed="rId7" cstate="print">
+                      <a:extLst>
+                        <a:ext uri="{28A0092B-C50C-407E-A947-70E740481C1C}">
+                          <a14:useLocalDpi xmlns:a14="http://schemas.microsoft.com/office/drawing/2010/main" val="0"/>
+                        </a:ext>
+                      </a:extLst>
+                    </a:blip>
+                    <a:srcRect/>
+                    <a:stretch>
+                      <a:fillRect/>
+                    </a:stretch>
+                  </pic:blipFill>
+                  <pic:spPr bwMode="auto">
+                    <a:xfrm>
+                      <a:off x="0" y="0"/>
+                      <a:ext cx="1814147" cy="527632"/>
+                    </a:xfrm>
+                    <a:prstGeom prst="rect">
+                      <a:avLst/>
+                    </a:prstGeom>
+                    <a:noFill/>
+                    <a:ln>
+                      <a:noFill/>
+                    </a:ln>
+                  </pic:spPr>
+                </pic:pic>
+              </a:graphicData>
+            </a:graphic>
+          </wp:inline>
+        </w:drawing>
+      </w:r>
+    </w:p>
+    <w:p>
       <w:pPr>
         <w:pStyle w:val="Otsikko1"/>
       </w:pPr>
@@ -982,26 +1042,10 @@
       </w:r>
       <w:proofErr w:type="spellStart"/>
       <w:r>
-        <w:t>L</w:t>
-      </w:r>
-      <w:r>
-        <w:t>eft</w:t>
-      </w:r>
-      <w:proofErr w:type="spellEnd"/>
-      <w:r>
-        <w:t xml:space="preserve"> and </w:t>
-      </w:r>
-      <w:proofErr w:type="spellStart"/>
-      <w:r>
-        <w:t>right</w:t>
-      </w:r>
-      <w:proofErr w:type="spellEnd"/>
-      <w:r>
-        <w:t xml:space="preserve"> </w:t>
-      </w:r>
-      <w:proofErr w:type="spellStart"/>
-      <w:r>
-        <w:t>arrowkeys</w:t>
+        <w:t>A</w:t>
+      </w:r>
+      <w:r>
+        <w:t>rrowkeys</w:t>
       </w:r>
       <w:proofErr w:type="spellEnd"/>
     </w:p>
@@ -1167,191 +1211,254 @@
       </w:r>
       <w:proofErr w:type="spellEnd"/>
       <w:r>
-        <w:t xml:space="preserve">. </w:t>
-      </w:r>
-      <w:proofErr w:type="spellStart"/>
-      <w:r>
-        <w:t>During</w:t>
-      </w:r>
-      <w:proofErr w:type="spellEnd"/>
-      <w:r>
-        <w:t xml:space="preserve"> </w:t>
-      </w:r>
-      <w:proofErr w:type="spellStart"/>
-      <w:r>
-        <w:t>the</w:t>
-      </w:r>
-      <w:proofErr w:type="spellEnd"/>
-      <w:r>
-        <w:t xml:space="preserve"> </w:t>
-      </w:r>
-      <w:proofErr w:type="spellStart"/>
-      <w:r>
-        <w:t>game</w:t>
-      </w:r>
-      <w:proofErr w:type="spellEnd"/>
-      <w:r>
-        <w:t xml:space="preserve"> </w:t>
-      </w:r>
-      <w:proofErr w:type="spellStart"/>
-      <w:r>
-        <w:t>you</w:t>
-      </w:r>
-      <w:proofErr w:type="spellEnd"/>
-      <w:r>
-        <w:t xml:space="preserve"> </w:t>
-      </w:r>
-      <w:proofErr w:type="spellStart"/>
-      <w:r>
-        <w:t>will</w:t>
-      </w:r>
-      <w:proofErr w:type="spellEnd"/>
-      <w:r>
-        <w:t xml:space="preserve"> </w:t>
-      </w:r>
-      <w:proofErr w:type="spellStart"/>
-      <w:r>
-        <w:t>also</w:t>
-      </w:r>
-      <w:proofErr w:type="spellEnd"/>
-      <w:r>
-        <w:t xml:space="preserve"> </w:t>
-      </w:r>
-      <w:proofErr w:type="spellStart"/>
-      <w:r>
-        <w:t>earn</w:t>
-      </w:r>
-      <w:proofErr w:type="spellEnd"/>
-      <w:r>
-        <w:t xml:space="preserve"> </w:t>
-      </w:r>
-      <w:proofErr w:type="spellStart"/>
-      <w:r>
-        <w:t>points</w:t>
-      </w:r>
-      <w:proofErr w:type="spellEnd"/>
-      <w:r>
-        <w:t xml:space="preserve"> </w:t>
-      </w:r>
-      <w:proofErr w:type="spellStart"/>
-      <w:r>
-        <w:t>by</w:t>
-      </w:r>
-      <w:proofErr w:type="spellEnd"/>
-      <w:r>
-        <w:t xml:space="preserve"> </w:t>
-      </w:r>
-      <w:proofErr w:type="spellStart"/>
-      <w:r>
-        <w:t>avoiding</w:t>
-      </w:r>
-      <w:proofErr w:type="spellEnd"/>
-      <w:r>
-        <w:t xml:space="preserve"> </w:t>
-      </w:r>
-      <w:proofErr w:type="spellStart"/>
-      <w:r>
-        <w:t>hazards</w:t>
-      </w:r>
-      <w:proofErr w:type="spellEnd"/>
-      <w:r>
-        <w:t xml:space="preserve"> and </w:t>
-      </w:r>
-      <w:proofErr w:type="spellStart"/>
-      <w:r>
-        <w:t>after</w:t>
-      </w:r>
-      <w:proofErr w:type="spellEnd"/>
-      <w:r>
-        <w:t xml:space="preserve"> </w:t>
-      </w:r>
-      <w:proofErr w:type="spellStart"/>
-      <w:r>
-        <w:t>the</w:t>
-      </w:r>
-      <w:proofErr w:type="spellEnd"/>
-      <w:r>
-        <w:t xml:space="preserve"> </w:t>
-      </w:r>
-      <w:proofErr w:type="spellStart"/>
-      <w:r>
-        <w:t>game</w:t>
-      </w:r>
-      <w:proofErr w:type="spellEnd"/>
-      <w:r>
-        <w:t xml:space="preserve"> </w:t>
-      </w:r>
-      <w:proofErr w:type="spellStart"/>
-      <w:r>
-        <w:t>you</w:t>
-      </w:r>
-      <w:proofErr w:type="spellEnd"/>
-      <w:r>
-        <w:t xml:space="preserve"> </w:t>
-      </w:r>
-      <w:proofErr w:type="spellStart"/>
-      <w:r>
-        <w:t>will</w:t>
-      </w:r>
-      <w:proofErr w:type="spellEnd"/>
-      <w:r>
-        <w:t xml:space="preserve"> </w:t>
-      </w:r>
-      <w:proofErr w:type="spellStart"/>
-      <w:r>
-        <w:t>get</w:t>
-      </w:r>
-      <w:proofErr w:type="spellEnd"/>
-      <w:r>
-        <w:t xml:space="preserve"> </w:t>
-      </w:r>
-      <w:proofErr w:type="spellStart"/>
-      <w:r>
-        <w:t>your</w:t>
-      </w:r>
-      <w:proofErr w:type="spellEnd"/>
-      <w:r>
-        <w:t xml:space="preserve"> </w:t>
-      </w:r>
-      <w:proofErr w:type="spellStart"/>
-      <w:r>
-        <w:t>name</w:t>
-      </w:r>
-      <w:proofErr w:type="spellEnd"/>
-      <w:r>
-        <w:t xml:space="preserve"> to </w:t>
-      </w:r>
-      <w:proofErr w:type="spellStart"/>
-      <w:r>
-        <w:t>the</w:t>
-      </w:r>
-      <w:proofErr w:type="spellEnd"/>
-      <w:r>
-        <w:t xml:space="preserve"> </w:t>
-      </w:r>
-      <w:proofErr w:type="spellStart"/>
-      <w:r>
-        <w:t>high-score</w:t>
-      </w:r>
-      <w:proofErr w:type="spellEnd"/>
-      <w:r>
-        <w:t xml:space="preserve"> </w:t>
-      </w:r>
-      <w:proofErr w:type="spellStart"/>
-      <w:r>
-        <w:t>list</w:t>
-      </w:r>
-      <w:proofErr w:type="spellEnd"/>
-      <w:r>
         <w:t>.</w:t>
       </w:r>
     </w:p>
     <w:p>
+      <w:r>
+        <w:rPr>
+          <w:noProof/>
+        </w:rPr>
+        <w:drawing>
+          <wp:inline distT="0" distB="0" distL="0" distR="0">
+            <wp:extent cx="2984974" cy="2391641"/>
+            <wp:effectExtent l="0" t="0" r="6350" b="8890"/>
+            <wp:docPr id="6" name="Kuva 6"/>
+            <wp:cNvGraphicFramePr>
+              <a:graphicFrameLocks xmlns:a="http://schemas.openxmlformats.org/drawingml/2006/main" noChangeAspect="1"/>
+            </wp:cNvGraphicFramePr>
+            <a:graphic xmlns:a="http://schemas.openxmlformats.org/drawingml/2006/main">
+              <a:graphicData uri="http://schemas.openxmlformats.org/drawingml/2006/picture">
+                <pic:pic xmlns:pic="http://schemas.openxmlformats.org/drawingml/2006/picture">
+                  <pic:nvPicPr>
+                    <pic:cNvPr id="0" name="Picture 6"/>
+                    <pic:cNvPicPr>
+                      <a:picLocks noChangeAspect="1" noChangeArrowheads="1"/>
+                    </pic:cNvPicPr>
+                  </pic:nvPicPr>
+                  <pic:blipFill>
+                    <a:blip r:embed="rId8" cstate="print">
+                      <a:extLst>
+                        <a:ext uri="{28A0092B-C50C-407E-A947-70E740481C1C}">
+                          <a14:useLocalDpi xmlns:a14="http://schemas.microsoft.com/office/drawing/2010/main" val="0"/>
+                        </a:ext>
+                      </a:extLst>
+                    </a:blip>
+                    <a:srcRect/>
+                    <a:stretch>
+                      <a:fillRect/>
+                    </a:stretch>
+                  </pic:blipFill>
+                  <pic:spPr bwMode="auto">
+                    <a:xfrm>
+                      <a:off x="0" y="0"/>
+                      <a:ext cx="3006193" cy="2408643"/>
+                    </a:xfrm>
+                    <a:prstGeom prst="rect">
+                      <a:avLst/>
+                    </a:prstGeom>
+                    <a:noFill/>
+                    <a:ln>
+                      <a:noFill/>
+                    </a:ln>
+                  </pic:spPr>
+                </pic:pic>
+              </a:graphicData>
+            </a:graphic>
+          </wp:inline>
+        </w:drawing>
+      </w:r>
+    </w:p>
+    <w:p>
+      <w:proofErr w:type="spellStart"/>
+      <w:r>
+        <w:t>During</w:t>
+      </w:r>
+      <w:proofErr w:type="spellEnd"/>
+      <w:r>
+        <w:t xml:space="preserve"> </w:t>
+      </w:r>
+      <w:proofErr w:type="spellStart"/>
+      <w:r>
+        <w:t>the</w:t>
+      </w:r>
+      <w:proofErr w:type="spellEnd"/>
+      <w:r>
+        <w:t xml:space="preserve"> </w:t>
+      </w:r>
+      <w:proofErr w:type="spellStart"/>
+      <w:r>
+        <w:t>game</w:t>
+      </w:r>
+      <w:proofErr w:type="spellEnd"/>
+      <w:r>
+        <w:t xml:space="preserve"> </w:t>
+      </w:r>
+      <w:proofErr w:type="spellStart"/>
+      <w:r>
+        <w:t>you</w:t>
+      </w:r>
+      <w:proofErr w:type="spellEnd"/>
+      <w:r>
+        <w:t xml:space="preserve"> </w:t>
+      </w:r>
+      <w:proofErr w:type="spellStart"/>
+      <w:r>
+        <w:t>will</w:t>
+      </w:r>
+      <w:proofErr w:type="spellEnd"/>
+      <w:r>
+        <w:t xml:space="preserve"> </w:t>
+      </w:r>
+      <w:proofErr w:type="spellStart"/>
+      <w:r>
+        <w:t>also</w:t>
+      </w:r>
+      <w:proofErr w:type="spellEnd"/>
+      <w:r>
+        <w:t xml:space="preserve"> </w:t>
+      </w:r>
+      <w:proofErr w:type="spellStart"/>
+      <w:r>
+        <w:t>earn</w:t>
+      </w:r>
+      <w:proofErr w:type="spellEnd"/>
+      <w:r>
+        <w:t xml:space="preserve"> </w:t>
+      </w:r>
+      <w:proofErr w:type="spellStart"/>
+      <w:r>
+        <w:t>points</w:t>
+      </w:r>
+      <w:proofErr w:type="spellEnd"/>
+      <w:r>
+        <w:t xml:space="preserve"> </w:t>
+      </w:r>
+      <w:proofErr w:type="spellStart"/>
+      <w:r>
+        <w:t>by</w:t>
+      </w:r>
+      <w:proofErr w:type="spellEnd"/>
+      <w:r>
+        <w:t xml:space="preserve"> </w:t>
+      </w:r>
+      <w:proofErr w:type="spellStart"/>
+      <w:r>
+        <w:t>avoiding</w:t>
+      </w:r>
+      <w:proofErr w:type="spellEnd"/>
+      <w:r>
+        <w:t xml:space="preserve"> </w:t>
+      </w:r>
+      <w:proofErr w:type="spellStart"/>
+      <w:r>
+        <w:t>hazards</w:t>
+      </w:r>
+      <w:proofErr w:type="spellEnd"/>
+      <w:r>
+        <w:t xml:space="preserve"> and </w:t>
+      </w:r>
+      <w:proofErr w:type="spellStart"/>
+      <w:r>
+        <w:t>after</w:t>
+      </w:r>
+      <w:proofErr w:type="spellEnd"/>
+      <w:r>
+        <w:t xml:space="preserve"> </w:t>
+      </w:r>
+      <w:proofErr w:type="spellStart"/>
+      <w:r>
+        <w:t>the</w:t>
+      </w:r>
+      <w:proofErr w:type="spellEnd"/>
+      <w:r>
+        <w:t xml:space="preserve"> </w:t>
+      </w:r>
+      <w:proofErr w:type="spellStart"/>
+      <w:r>
+        <w:t>game</w:t>
+      </w:r>
+      <w:proofErr w:type="spellEnd"/>
+      <w:r>
+        <w:t xml:space="preserve"> </w:t>
+      </w:r>
+      <w:proofErr w:type="spellStart"/>
+      <w:r>
+        <w:t>you</w:t>
+      </w:r>
+      <w:proofErr w:type="spellEnd"/>
+      <w:r>
+        <w:t xml:space="preserve"> </w:t>
+      </w:r>
+      <w:proofErr w:type="spellStart"/>
+      <w:r>
+        <w:t>will</w:t>
+      </w:r>
+      <w:proofErr w:type="spellEnd"/>
+      <w:r>
+        <w:t xml:space="preserve"> </w:t>
+      </w:r>
+      <w:proofErr w:type="spellStart"/>
+      <w:r>
+        <w:t>get</w:t>
+      </w:r>
+      <w:proofErr w:type="spellEnd"/>
+      <w:r>
+        <w:t xml:space="preserve"> </w:t>
+      </w:r>
+      <w:proofErr w:type="spellStart"/>
+      <w:r>
+        <w:t>your</w:t>
+      </w:r>
+      <w:proofErr w:type="spellEnd"/>
+      <w:r>
+        <w:t xml:space="preserve"> </w:t>
+      </w:r>
+      <w:proofErr w:type="spellStart"/>
+      <w:r>
+        <w:t>name</w:t>
+      </w:r>
+      <w:proofErr w:type="spellEnd"/>
+      <w:r>
+        <w:t xml:space="preserve"> to </w:t>
+      </w:r>
+      <w:proofErr w:type="spellStart"/>
+      <w:r>
+        <w:t>the</w:t>
+      </w:r>
+      <w:proofErr w:type="spellEnd"/>
+      <w:r>
+        <w:t xml:space="preserve"> </w:t>
+      </w:r>
+      <w:proofErr w:type="spellStart"/>
+      <w:r>
+        <w:t>high-score</w:t>
+      </w:r>
+      <w:proofErr w:type="spellEnd"/>
+      <w:r>
+        <w:t xml:space="preserve"> </w:t>
+      </w:r>
+      <w:proofErr w:type="spellStart"/>
+      <w:r>
+        <w:t>list</w:t>
+      </w:r>
+      <w:proofErr w:type="spellEnd"/>
+      <w:r>
+        <w:t>.</w:t>
+      </w:r>
+    </w:p>
+    <w:p>
+      <w:r>
+        <w:br w:type="page"/>
+      </w:r>
+    </w:p>
+    <w:p>
       <w:pPr>
         <w:pStyle w:val="Otsikko1"/>
       </w:pPr>
       <w:proofErr w:type="spellStart"/>
       <w:r>
+        <w:lastRenderedPageBreak/>
         <w:t>Hazards</w:t>
       </w:r>
       <w:proofErr w:type="spellEnd"/>
@@ -1608,9 +1715,12 @@
       </w:r>
       <w:proofErr w:type="spellStart"/>
       <w:r>
-        <w:t>level.</w:t>
-      </w:r>
-      <w:proofErr w:type="spellEnd"/>
+        <w:t>level</w:t>
+      </w:r>
+      <w:proofErr w:type="spellEnd"/>
+      <w:r>
+        <w:t>.</w:t>
+      </w:r>
     </w:p>
     <w:p>
       <w:pPr>
@@ -1914,8 +2024,132 @@
       <w:r>
         <w:t xml:space="preserve"> air.</w:t>
       </w:r>
-      <w:bookmarkStart w:id="0" w:name="_GoBack"/>
-      <w:bookmarkEnd w:id="0"/>
+    </w:p>
+    <w:p>
+      <w:pPr>
+        <w:pStyle w:val="Luettelokappale"/>
+      </w:pPr>
+    </w:p>
+    <w:p>
+      <w:pPr>
+        <w:pStyle w:val="Luettelokappale"/>
+        <w:ind w:left="3915"/>
+      </w:pPr>
+      <w:r>
+        <w:rPr>
+          <w:noProof/>
+        </w:rPr>
+        <w:drawing>
+          <wp:inline distT="0" distB="0" distL="0" distR="0">
+            <wp:extent cx="811987" cy="811987"/>
+            <wp:effectExtent l="0" t="0" r="7620" b="7620"/>
+            <wp:docPr id="1" name="Kuva 1"/>
+            <wp:cNvGraphicFramePr>
+              <a:graphicFrameLocks xmlns:a="http://schemas.openxmlformats.org/drawingml/2006/main" noChangeAspect="1"/>
+            </wp:cNvGraphicFramePr>
+            <a:graphic xmlns:a="http://schemas.openxmlformats.org/drawingml/2006/main">
+              <a:graphicData uri="http://schemas.openxmlformats.org/drawingml/2006/picture">
+                <pic:pic xmlns:pic="http://schemas.openxmlformats.org/drawingml/2006/picture">
+                  <pic:nvPicPr>
+                    <pic:cNvPr id="0" name="Picture 1"/>
+                    <pic:cNvPicPr>
+                      <a:picLocks noChangeAspect="1" noChangeArrowheads="1"/>
+                    </pic:cNvPicPr>
+                  </pic:nvPicPr>
+                  <pic:blipFill>
+                    <a:blip r:embed="rId9">
+                      <a:extLst>
+                        <a:ext uri="{28A0092B-C50C-407E-A947-70E740481C1C}">
+                          <a14:useLocalDpi xmlns:a14="http://schemas.microsoft.com/office/drawing/2010/main" val="0"/>
+                        </a:ext>
+                      </a:extLst>
+                    </a:blip>
+                    <a:srcRect/>
+                    <a:stretch>
+                      <a:fillRect/>
+                    </a:stretch>
+                  </pic:blipFill>
+                  <pic:spPr bwMode="auto">
+                    <a:xfrm>
+                      <a:off x="0" y="0"/>
+                      <a:ext cx="834881" cy="834881"/>
+                    </a:xfrm>
+                    <a:prstGeom prst="rect">
+                      <a:avLst/>
+                    </a:prstGeom>
+                    <a:noFill/>
+                    <a:ln>
+                      <a:noFill/>
+                    </a:ln>
+                  </pic:spPr>
+                </pic:pic>
+              </a:graphicData>
+            </a:graphic>
+          </wp:inline>
+        </w:drawing>
+      </w:r>
+      <w:r>
+        <w:t xml:space="preserve">   </w:t>
+      </w:r>
+      <w:r>
+        <w:rPr>
+          <w:noProof/>
+        </w:rPr>
+        <w:drawing>
+          <wp:inline distT="0" distB="0" distL="0" distR="0">
+            <wp:extent cx="2092147" cy="816393"/>
+            <wp:effectExtent l="0" t="0" r="3810" b="3175"/>
+            <wp:docPr id="2" name="Kuva 2"/>
+            <wp:cNvGraphicFramePr>
+              <a:graphicFrameLocks xmlns:a="http://schemas.openxmlformats.org/drawingml/2006/main" noChangeAspect="1"/>
+            </wp:cNvGraphicFramePr>
+            <a:graphic xmlns:a="http://schemas.openxmlformats.org/drawingml/2006/main">
+              <a:graphicData uri="http://schemas.openxmlformats.org/drawingml/2006/picture">
+                <pic:pic xmlns:pic="http://schemas.openxmlformats.org/drawingml/2006/picture">
+                  <pic:nvPicPr>
+                    <pic:cNvPr id="0" name="Picture 2"/>
+                    <pic:cNvPicPr>
+                      <a:picLocks noChangeAspect="1" noChangeArrowheads="1"/>
+                    </pic:cNvPicPr>
+                  </pic:nvPicPr>
+                  <pic:blipFill>
+                    <a:blip r:embed="rId10">
+                      <a:extLst>
+                        <a:ext uri="{28A0092B-C50C-407E-A947-70E740481C1C}">
+                          <a14:useLocalDpi xmlns:a14="http://schemas.microsoft.com/office/drawing/2010/main" val="0"/>
+                        </a:ext>
+                      </a:extLst>
+                    </a:blip>
+                    <a:srcRect/>
+                    <a:stretch>
+                      <a:fillRect/>
+                    </a:stretch>
+                  </pic:blipFill>
+                  <pic:spPr bwMode="auto">
+                    <a:xfrm>
+                      <a:off x="0" y="0"/>
+                      <a:ext cx="2208342" cy="861734"/>
+                    </a:xfrm>
+                    <a:prstGeom prst="rect">
+                      <a:avLst/>
+                    </a:prstGeom>
+                    <a:noFill/>
+                    <a:ln>
+                      <a:noFill/>
+                    </a:ln>
+                  </pic:spPr>
+                </pic:pic>
+              </a:graphicData>
+            </a:graphic>
+          </wp:inline>
+        </w:drawing>
+      </w:r>
+    </w:p>
+    <w:p>
+      <w:pPr>
+        <w:pStyle w:val="Luettelokappale"/>
+        <w:ind w:left="3915"/>
+      </w:pPr>
     </w:p>
     <w:p>
       <w:pPr>
@@ -2085,95 +2319,122 @@
     <w:p>
       <w:pPr>
         <w:pStyle w:val="Luettelokappale"/>
-        <w:numPr>
-          <w:ilvl w:val="0"/>
-          <w:numId w:val="3"/>
-        </w:numPr>
-      </w:pPr>
-      <w:proofErr w:type="spellStart"/>
-      <w:r>
-        <w:t>You</w:t>
-      </w:r>
-      <w:proofErr w:type="spellEnd"/>
-      <w:r>
-        <w:t xml:space="preserve"> </w:t>
-      </w:r>
-      <w:proofErr w:type="spellStart"/>
-      <w:r>
-        <w:t>should</w:t>
-      </w:r>
-      <w:proofErr w:type="spellEnd"/>
-      <w:r>
-        <w:t xml:space="preserve"> </w:t>
-      </w:r>
-      <w:proofErr w:type="spellStart"/>
-      <w:r>
-        <w:t>avoid</w:t>
-      </w:r>
-      <w:proofErr w:type="spellEnd"/>
-      <w:r>
-        <w:t xml:space="preserve"> </w:t>
-      </w:r>
-      <w:proofErr w:type="spellStart"/>
-      <w:r>
-        <w:t>touching</w:t>
-      </w:r>
-      <w:proofErr w:type="spellEnd"/>
-      <w:r>
-        <w:t xml:space="preserve"> </w:t>
-      </w:r>
-      <w:proofErr w:type="spellStart"/>
-      <w:r>
-        <w:t>the</w:t>
-      </w:r>
-      <w:proofErr w:type="spellEnd"/>
-      <w:r>
-        <w:t xml:space="preserve"> </w:t>
-      </w:r>
-      <w:proofErr w:type="spellStart"/>
-      <w:r>
-        <w:t>cannibals</w:t>
-      </w:r>
-      <w:proofErr w:type="spellEnd"/>
-      <w:r>
-        <w:t xml:space="preserve"> </w:t>
-      </w:r>
-      <w:proofErr w:type="spellStart"/>
-      <w:r>
-        <w:t>by</w:t>
-      </w:r>
-      <w:proofErr w:type="spellEnd"/>
-      <w:r>
-        <w:t xml:space="preserve"> </w:t>
-      </w:r>
-      <w:proofErr w:type="spellStart"/>
-      <w:r>
-        <w:t>jumping</w:t>
-      </w:r>
-      <w:proofErr w:type="spellEnd"/>
-      <w:r>
-        <w:t xml:space="preserve"> </w:t>
-      </w:r>
-      <w:proofErr w:type="spellStart"/>
-      <w:r>
-        <w:t>over</w:t>
-      </w:r>
-      <w:proofErr w:type="spellEnd"/>
-      <w:r>
-        <w:t xml:space="preserve"> </w:t>
-      </w:r>
-      <w:proofErr w:type="spellStart"/>
-      <w:r>
-        <w:t>them</w:t>
-      </w:r>
-      <w:proofErr w:type="spellEnd"/>
-      <w:r>
-        <w:t>.</w:t>
+        <w:ind w:left="3915"/>
+      </w:pPr>
+      <w:r>
+        <w:rPr>
+          <w:noProof/>
+        </w:rPr>
+        <w:drawing>
+          <wp:inline distT="0" distB="0" distL="0" distR="0">
+            <wp:extent cx="950595" cy="1000626"/>
+            <wp:effectExtent l="0" t="0" r="1905" b="9525"/>
+            <wp:docPr id="3" name="Kuva 3"/>
+            <wp:cNvGraphicFramePr>
+              <a:graphicFrameLocks xmlns:a="http://schemas.openxmlformats.org/drawingml/2006/main" noChangeAspect="1"/>
+            </wp:cNvGraphicFramePr>
+            <a:graphic xmlns:a="http://schemas.openxmlformats.org/drawingml/2006/main">
+              <a:graphicData uri="http://schemas.openxmlformats.org/drawingml/2006/picture">
+                <pic:pic xmlns:pic="http://schemas.openxmlformats.org/drawingml/2006/picture">
+                  <pic:nvPicPr>
+                    <pic:cNvPr id="0" name="Picture 3"/>
+                    <pic:cNvPicPr>
+                      <a:picLocks noChangeAspect="1" noChangeArrowheads="1"/>
+                    </pic:cNvPicPr>
+                  </pic:nvPicPr>
+                  <pic:blipFill>
+                    <a:blip r:embed="rId11">
+                      <a:extLst>
+                        <a:ext uri="{28A0092B-C50C-407E-A947-70E740481C1C}">
+                          <a14:useLocalDpi xmlns:a14="http://schemas.microsoft.com/office/drawing/2010/main" val="0"/>
+                        </a:ext>
+                      </a:extLst>
+                    </a:blip>
+                    <a:srcRect/>
+                    <a:stretch>
+                      <a:fillRect/>
+                    </a:stretch>
+                  </pic:blipFill>
+                  <pic:spPr bwMode="auto">
+                    <a:xfrm>
+                      <a:off x="0" y="0"/>
+                      <a:ext cx="974021" cy="1025285"/>
+                    </a:xfrm>
+                    <a:prstGeom prst="rect">
+                      <a:avLst/>
+                    </a:prstGeom>
+                    <a:noFill/>
+                    <a:ln>
+                      <a:noFill/>
+                    </a:ln>
+                  </pic:spPr>
+                </pic:pic>
+              </a:graphicData>
+            </a:graphic>
+          </wp:inline>
+        </w:drawing>
+      </w:r>
+      <w:r>
+        <w:t xml:space="preserve">   </w:t>
+      </w:r>
+      <w:r>
+        <w:rPr>
+          <w:noProof/>
+        </w:rPr>
+        <w:drawing>
+          <wp:inline distT="0" distB="0" distL="0" distR="0">
+            <wp:extent cx="936346" cy="999797"/>
+            <wp:effectExtent l="0" t="0" r="0" b="0"/>
+            <wp:docPr id="4" name="Kuva 4"/>
+            <wp:cNvGraphicFramePr>
+              <a:graphicFrameLocks xmlns:a="http://schemas.openxmlformats.org/drawingml/2006/main" noChangeAspect="1"/>
+            </wp:cNvGraphicFramePr>
+            <a:graphic xmlns:a="http://schemas.openxmlformats.org/drawingml/2006/main">
+              <a:graphicData uri="http://schemas.openxmlformats.org/drawingml/2006/picture">
+                <pic:pic xmlns:pic="http://schemas.openxmlformats.org/drawingml/2006/picture">
+                  <pic:nvPicPr>
+                    <pic:cNvPr id="0" name="Picture 4"/>
+                    <pic:cNvPicPr>
+                      <a:picLocks noChangeAspect="1" noChangeArrowheads="1"/>
+                    </pic:cNvPicPr>
+                  </pic:nvPicPr>
+                  <pic:blipFill>
+                    <a:blip r:embed="rId12">
+                      <a:extLst>
+                        <a:ext uri="{28A0092B-C50C-407E-A947-70E740481C1C}">
+                          <a14:useLocalDpi xmlns:a14="http://schemas.microsoft.com/office/drawing/2010/main" val="0"/>
+                        </a:ext>
+                      </a:extLst>
+                    </a:blip>
+                    <a:srcRect/>
+                    <a:stretch>
+                      <a:fillRect/>
+                    </a:stretch>
+                  </pic:blipFill>
+                  <pic:spPr bwMode="auto">
+                    <a:xfrm>
+                      <a:off x="0" y="0"/>
+                      <a:ext cx="984669" cy="1051395"/>
+                    </a:xfrm>
+                    <a:prstGeom prst="rect">
+                      <a:avLst/>
+                    </a:prstGeom>
+                    <a:noFill/>
+                    <a:ln>
+                      <a:noFill/>
+                    </a:ln>
+                  </pic:spPr>
+                </pic:pic>
+              </a:graphicData>
+            </a:graphic>
+          </wp:inline>
+        </w:drawing>
       </w:r>
     </w:p>
     <w:p>
       <w:pPr>
         <w:pStyle w:val="Luettelokappale"/>
+        <w:ind w:left="3915"/>
       </w:pPr>
     </w:p>
     <w:p>
@@ -2210,6 +2471,165 @@
       </w:r>
       <w:proofErr w:type="spellStart"/>
       <w:r>
+        <w:t>touching</w:t>
+      </w:r>
+      <w:proofErr w:type="spellEnd"/>
+      <w:r>
+        <w:t xml:space="preserve"> </w:t>
+      </w:r>
+      <w:proofErr w:type="spellStart"/>
+      <w:r>
+        <w:t>the</w:t>
+      </w:r>
+      <w:proofErr w:type="spellEnd"/>
+      <w:r>
+        <w:t xml:space="preserve"> </w:t>
+      </w:r>
+      <w:proofErr w:type="spellStart"/>
+      <w:r>
+        <w:t>cannibals</w:t>
+      </w:r>
+      <w:proofErr w:type="spellEnd"/>
+      <w:r>
+        <w:t xml:space="preserve"> </w:t>
+      </w:r>
+      <w:proofErr w:type="spellStart"/>
+      <w:r>
+        <w:t>by</w:t>
+      </w:r>
+      <w:proofErr w:type="spellEnd"/>
+      <w:r>
+        <w:t xml:space="preserve"> </w:t>
+      </w:r>
+      <w:proofErr w:type="spellStart"/>
+      <w:r>
+        <w:t>jumping</w:t>
+      </w:r>
+      <w:proofErr w:type="spellEnd"/>
+      <w:r>
+        <w:t xml:space="preserve"> </w:t>
+      </w:r>
+      <w:proofErr w:type="spellStart"/>
+      <w:r>
+        <w:t>over</w:t>
+      </w:r>
+      <w:proofErr w:type="spellEnd"/>
+      <w:r>
+        <w:t xml:space="preserve"> </w:t>
+      </w:r>
+      <w:proofErr w:type="spellStart"/>
+      <w:r>
+        <w:t>them</w:t>
+      </w:r>
+      <w:proofErr w:type="spellEnd"/>
+      <w:r>
+        <w:t>.</w:t>
+      </w:r>
+    </w:p>
+    <w:p>
+      <w:pPr>
+        <w:pStyle w:val="Luettelokappale"/>
+        <w:ind w:left="3915"/>
+      </w:pPr>
+    </w:p>
+    <w:p>
+      <w:pPr>
+        <w:pStyle w:val="Luettelokappale"/>
+        <w:ind w:left="3915"/>
+      </w:pPr>
+      <w:r>
+        <w:rPr>
+          <w:noProof/>
+        </w:rPr>
+        <w:drawing>
+          <wp:inline distT="0" distB="0" distL="0" distR="0">
+            <wp:extent cx="952195" cy="1038759"/>
+            <wp:effectExtent l="0" t="0" r="635" b="9525"/>
+            <wp:docPr id="5" name="Kuva 5"/>
+            <wp:cNvGraphicFramePr>
+              <a:graphicFrameLocks xmlns:a="http://schemas.openxmlformats.org/drawingml/2006/main" noChangeAspect="1"/>
+            </wp:cNvGraphicFramePr>
+            <a:graphic xmlns:a="http://schemas.openxmlformats.org/drawingml/2006/main">
+              <a:graphicData uri="http://schemas.openxmlformats.org/drawingml/2006/picture">
+                <pic:pic xmlns:pic="http://schemas.openxmlformats.org/drawingml/2006/picture">
+                  <pic:nvPicPr>
+                    <pic:cNvPr id="0" name="Picture 5"/>
+                    <pic:cNvPicPr>
+                      <a:picLocks noChangeAspect="1" noChangeArrowheads="1"/>
+                    </pic:cNvPicPr>
+                  </pic:nvPicPr>
+                  <pic:blipFill>
+                    <a:blip r:embed="rId13">
+                      <a:extLst>
+                        <a:ext uri="{28A0092B-C50C-407E-A947-70E740481C1C}">
+                          <a14:useLocalDpi xmlns:a14="http://schemas.microsoft.com/office/drawing/2010/main" val="0"/>
+                        </a:ext>
+                      </a:extLst>
+                    </a:blip>
+                    <a:srcRect/>
+                    <a:stretch>
+                      <a:fillRect/>
+                    </a:stretch>
+                  </pic:blipFill>
+                  <pic:spPr bwMode="auto">
+                    <a:xfrm>
+                      <a:off x="0" y="0"/>
+                      <a:ext cx="983213" cy="1072596"/>
+                    </a:xfrm>
+                    <a:prstGeom prst="rect">
+                      <a:avLst/>
+                    </a:prstGeom>
+                    <a:noFill/>
+                    <a:ln>
+                      <a:noFill/>
+                    </a:ln>
+                  </pic:spPr>
+                </pic:pic>
+              </a:graphicData>
+            </a:graphic>
+          </wp:inline>
+        </w:drawing>
+      </w:r>
+    </w:p>
+    <w:p>
+      <w:pPr>
+        <w:pStyle w:val="Luettelokappale"/>
+      </w:pPr>
+    </w:p>
+    <w:p>
+      <w:pPr>
+        <w:pStyle w:val="Luettelokappale"/>
+        <w:numPr>
+          <w:ilvl w:val="0"/>
+          <w:numId w:val="3"/>
+        </w:numPr>
+      </w:pPr>
+      <w:proofErr w:type="spellStart"/>
+      <w:r>
+        <w:t>You</w:t>
+      </w:r>
+      <w:proofErr w:type="spellEnd"/>
+      <w:r>
+        <w:t xml:space="preserve"> </w:t>
+      </w:r>
+      <w:proofErr w:type="spellStart"/>
+      <w:r>
+        <w:t>should</w:t>
+      </w:r>
+      <w:proofErr w:type="spellEnd"/>
+      <w:r>
+        <w:t xml:space="preserve"> </w:t>
+      </w:r>
+      <w:proofErr w:type="spellStart"/>
+      <w:r>
+        <w:t>avoid</w:t>
+      </w:r>
+      <w:proofErr w:type="spellEnd"/>
+      <w:r>
+        <w:t xml:space="preserve"> </w:t>
+      </w:r>
+      <w:proofErr w:type="spellStart"/>
+      <w:r>
         <w:t>hitting</w:t>
       </w:r>
       <w:proofErr w:type="spellEnd"/>
@@ -2264,6 +2684,73 @@
       <w:r>
         <w:t>.</w:t>
       </w:r>
+    </w:p>
+    <w:p>
+      <w:pPr>
+        <w:pStyle w:val="Luettelokappale"/>
+        <w:ind w:left="3915"/>
+      </w:pPr>
+    </w:p>
+    <w:p>
+      <w:pPr>
+        <w:pStyle w:val="Luettelokappale"/>
+        <w:ind w:left="3915"/>
+      </w:pPr>
+      <w:r>
+        <w:rPr>
+          <w:noProof/>
+        </w:rPr>
+        <w:drawing>
+          <wp:inline distT="0" distB="0" distL="0" distR="0">
+            <wp:extent cx="1046073" cy="1204638"/>
+            <wp:effectExtent l="0" t="0" r="1905" b="0"/>
+            <wp:docPr id="8" name="Kuva 8"/>
+            <wp:cNvGraphicFramePr>
+              <a:graphicFrameLocks xmlns:a="http://schemas.openxmlformats.org/drawingml/2006/main" noChangeAspect="1"/>
+            </wp:cNvGraphicFramePr>
+            <a:graphic xmlns:a="http://schemas.openxmlformats.org/drawingml/2006/main">
+              <a:graphicData uri="http://schemas.openxmlformats.org/drawingml/2006/picture">
+                <pic:pic xmlns:pic="http://schemas.openxmlformats.org/drawingml/2006/picture">
+                  <pic:nvPicPr>
+                    <pic:cNvPr id="0" name="Picture 8"/>
+                    <pic:cNvPicPr>
+                      <a:picLocks noChangeAspect="1" noChangeArrowheads="1"/>
+                    </pic:cNvPicPr>
+                  </pic:nvPicPr>
+                  <pic:blipFill>
+                    <a:blip r:embed="rId14" cstate="print">
+                      <a:extLst>
+                        <a:ext uri="{28A0092B-C50C-407E-A947-70E740481C1C}">
+                          <a14:useLocalDpi xmlns:a14="http://schemas.microsoft.com/office/drawing/2010/main" val="0"/>
+                        </a:ext>
+                      </a:extLst>
+                    </a:blip>
+                    <a:srcRect/>
+                    <a:stretch>
+                      <a:fillRect/>
+                    </a:stretch>
+                  </pic:blipFill>
+                  <pic:spPr bwMode="auto">
+                    <a:xfrm>
+                      <a:off x="0" y="0"/>
+                      <a:ext cx="1089651" cy="1254822"/>
+                    </a:xfrm>
+                    <a:prstGeom prst="rect">
+                      <a:avLst/>
+                    </a:prstGeom>
+                    <a:noFill/>
+                    <a:ln>
+                      <a:noFill/>
+                    </a:ln>
+                  </pic:spPr>
+                </pic:pic>
+              </a:graphicData>
+            </a:graphic>
+          </wp:inline>
+        </w:drawing>
+      </w:r>
+      <w:bookmarkStart w:id="0" w:name="_GoBack"/>
+      <w:bookmarkEnd w:id="0"/>
     </w:p>
     <w:sectPr>
       <w:pgSz w:w="11906" w:h="16838"/>
@@ -3440,7 +3927,7 @@
 </file>
 
 <file path=customXml/itemProps2.xml><?xml version="1.0" encoding="utf-8"?>
-<ds:datastoreItem xmlns:ds="http://schemas.openxmlformats.org/officeDocument/2006/customXml" ds:itemID="{89346C24-9410-41C7-8193-842530E89BED}">
+<ds:datastoreItem xmlns:ds="http://schemas.openxmlformats.org/officeDocument/2006/customXml" ds:itemID="{5E04C2F1-5E2C-4F7D-987D-7A8DA56B38E7}">
   <ds:schemaRefs>
     <ds:schemaRef ds:uri="http://schemas.openxmlformats.org/officeDocument/2006/bibliography"/>
   </ds:schemaRefs>

</xml_diff>

<commit_message>
Updated project plan, maintanance document and added the screenshot Req:-
</commit_message>
<xml_diff>
--- a/doc/G03-WA.docx
+++ b/doc/G03-WA.docx
@@ -1448,8 +1448,145 @@
       </w:r>
     </w:p>
     <w:p>
-      <w:r>
-        <w:br w:type="page"/>
+      <w:pPr>
+        <w:pStyle w:val="Otsikko1"/>
+      </w:pPr>
+      <w:bookmarkStart w:id="0" w:name="_GoBack"/>
+      <w:bookmarkEnd w:id="0"/>
+      <w:proofErr w:type="spellStart"/>
+      <w:r>
+        <w:t>Score</w:t>
+      </w:r>
+      <w:proofErr w:type="spellEnd"/>
+    </w:p>
+    <w:p>
+      <w:proofErr w:type="spellStart"/>
+      <w:r>
+        <w:t>The</w:t>
+      </w:r>
+      <w:proofErr w:type="spellEnd"/>
+      <w:r>
+        <w:t xml:space="preserve"> </w:t>
+      </w:r>
+      <w:proofErr w:type="spellStart"/>
+      <w:r>
+        <w:t>more</w:t>
+      </w:r>
+      <w:proofErr w:type="spellEnd"/>
+      <w:r>
+        <w:t xml:space="preserve"> </w:t>
+      </w:r>
+      <w:proofErr w:type="spellStart"/>
+      <w:r>
+        <w:t>dangerously</w:t>
+      </w:r>
+      <w:proofErr w:type="spellEnd"/>
+      <w:r>
+        <w:t xml:space="preserve"> </w:t>
+      </w:r>
+      <w:proofErr w:type="spellStart"/>
+      <w:r>
+        <w:t>you</w:t>
+      </w:r>
+      <w:proofErr w:type="spellEnd"/>
+      <w:r>
+        <w:t xml:space="preserve"> play and </w:t>
+      </w:r>
+      <w:proofErr w:type="spellStart"/>
+      <w:r>
+        <w:t>the</w:t>
+      </w:r>
+      <w:proofErr w:type="spellEnd"/>
+      <w:r>
+        <w:t xml:space="preserve"> </w:t>
+      </w:r>
+      <w:proofErr w:type="spellStart"/>
+      <w:r>
+        <w:t>faster</w:t>
+      </w:r>
+      <w:proofErr w:type="spellEnd"/>
+      <w:r>
+        <w:t xml:space="preserve"> </w:t>
+      </w:r>
+      <w:proofErr w:type="spellStart"/>
+      <w:r>
+        <w:t>you</w:t>
+      </w:r>
+      <w:proofErr w:type="spellEnd"/>
+      <w:r>
+        <w:t xml:space="preserve"> </w:t>
+      </w:r>
+      <w:proofErr w:type="spellStart"/>
+      <w:r>
+        <w:t>complete</w:t>
+      </w:r>
+      <w:proofErr w:type="spellEnd"/>
+      <w:r>
+        <w:t xml:space="preserve"> </w:t>
+      </w:r>
+      <w:proofErr w:type="spellStart"/>
+      <w:r>
+        <w:t>the</w:t>
+      </w:r>
+      <w:proofErr w:type="spellEnd"/>
+      <w:r>
+        <w:t xml:space="preserve"> </w:t>
+      </w:r>
+      <w:proofErr w:type="spellStart"/>
+      <w:r>
+        <w:t>level</w:t>
+      </w:r>
+      <w:proofErr w:type="spellEnd"/>
+      <w:r>
+        <w:t xml:space="preserve">, </w:t>
+      </w:r>
+      <w:proofErr w:type="spellStart"/>
+      <w:r>
+        <w:t>the</w:t>
+      </w:r>
+      <w:proofErr w:type="spellEnd"/>
+      <w:r>
+        <w:t xml:space="preserve"> </w:t>
+      </w:r>
+      <w:proofErr w:type="spellStart"/>
+      <w:r>
+        <w:t>more</w:t>
+      </w:r>
+      <w:proofErr w:type="spellEnd"/>
+      <w:r>
+        <w:t xml:space="preserve"> </w:t>
+      </w:r>
+      <w:proofErr w:type="spellStart"/>
+      <w:r>
+        <w:t>score</w:t>
+      </w:r>
+      <w:proofErr w:type="spellEnd"/>
+      <w:r>
+        <w:t xml:space="preserve"> </w:t>
+      </w:r>
+      <w:proofErr w:type="spellStart"/>
+      <w:r>
+        <w:t>you</w:t>
+      </w:r>
+      <w:proofErr w:type="spellEnd"/>
+      <w:r>
+        <w:t xml:space="preserve"> </w:t>
+      </w:r>
+      <w:proofErr w:type="spellStart"/>
+      <w:r>
+        <w:t>will</w:t>
+      </w:r>
+      <w:proofErr w:type="spellEnd"/>
+      <w:r>
+        <w:t xml:space="preserve"> </w:t>
+      </w:r>
+      <w:proofErr w:type="spellStart"/>
+      <w:r>
+        <w:t>get</w:t>
+      </w:r>
+      <w:proofErr w:type="spellEnd"/>
+      <w:r>
+        <w:t>.</w:t>
       </w:r>
     </w:p>
     <w:p>
@@ -1720,6 +1857,9 @@
       <w:proofErr w:type="spellEnd"/>
       <w:r>
         <w:t>.</w:t>
+      </w:r>
+      <w:r>
+        <w:t xml:space="preserve"> </w:t>
       </w:r>
     </w:p>
     <w:p>
@@ -2749,8 +2889,6 @@
           </wp:inline>
         </w:drawing>
       </w:r>
-      <w:bookmarkStart w:id="0" w:name="_GoBack"/>
-      <w:bookmarkEnd w:id="0"/>
     </w:p>
     <w:sectPr>
       <w:pgSz w:w="11906" w:h="16838"/>
@@ -3927,7 +4065,7 @@
 </file>
 
 <file path=customXml/itemProps2.xml><?xml version="1.0" encoding="utf-8"?>
-<ds:datastoreItem xmlns:ds="http://schemas.openxmlformats.org/officeDocument/2006/customXml" ds:itemID="{5E04C2F1-5E2C-4F7D-987D-7A8DA56B38E7}">
+<ds:datastoreItem xmlns:ds="http://schemas.openxmlformats.org/officeDocument/2006/customXml" ds:itemID="{1575A3DC-171D-473E-A3B2-F4B1741BC574}">
   <ds:schemaRefs>
     <ds:schemaRef ds:uri="http://schemas.openxmlformats.org/officeDocument/2006/bibliography"/>
   </ds:schemaRefs>

</xml_diff>